<commit_message>
Added paper figures to git
</commit_message>
<xml_diff>
--- a/docs/write_up/Submission/Spatial_Sep_mixed_fish_Cover_letter_Revised.docx
+++ b/docs/write_up/Submission/Spatial_Sep_mixed_fish_Cover_letter_Revised.docx
@@ -7,6 +7,8 @@
         <w:spacing w:after="0" w:line="240" w:lineRule="auto"/>
         <w:jc w:val="right"/>
       </w:pPr>
+      <w:bookmarkStart w:id="0" w:name="_GoBack"/>
+      <w:bookmarkEnd w:id="0"/>
       <w:r>
         <w:t>Paul Dolder</w:t>
       </w:r>
@@ -84,13 +86,7 @@
         <w:jc w:val="right"/>
       </w:pPr>
       <w:r>
-        <w:t>November</w:t>
-      </w:r>
-      <w:r>
-        <w:t xml:space="preserve"> </w:t>
-      </w:r>
-      <w:r>
-        <w:t>7</w:t>
+        <w:t>November 7</w:t>
       </w:r>
       <w:r>
         <w:rPr>
@@ -100,10 +96,7 @@
       </w:r>
       <w:proofErr w:type="gramStart"/>
       <w:r>
-        <w:t xml:space="preserve"> </w:t>
-      </w:r>
-      <w:r>
-        <w:t>2017</w:t>
+        <w:t xml:space="preserve"> 2017</w:t>
       </w:r>
       <w:proofErr w:type="gramEnd"/>
     </w:p>
@@ -162,10 +155,7 @@
         <w:spacing w:after="0" w:line="240" w:lineRule="auto"/>
       </w:pPr>
       <w:r>
-        <w:t xml:space="preserve">Dear </w:t>
-      </w:r>
-      <w:r>
-        <w:t>Editor,</w:t>
+        <w:t>Dear Editor,</w:t>
       </w:r>
     </w:p>
     <w:p>
@@ -180,16 +170,11 @@
       <w:r>
         <w:t xml:space="preserve">Enclosed is our manuscript “Spatial separation of catches in highly mixed fisheries”. Please accept it as a candidate for publication as a </w:t>
       </w:r>
-      <w:commentRangeStart w:id="0"/>
-      <w:r>
-        <w:t>Research Article</w:t>
-      </w:r>
-      <w:commentRangeEnd w:id="0"/>
-      <w:r>
-        <w:commentReference w:id="0"/>
-      </w:r>
-      <w:r>
-        <w:t xml:space="preserve"> in </w:t>
+      <w:r>
+        <w:t xml:space="preserve">Letter </w:t>
+      </w:r>
+      <w:r>
+        <w:t xml:space="preserve">in </w:t>
       </w:r>
       <w:r>
         <w:rPr>
@@ -231,281 +216,33 @@
         <w:jc w:val="both"/>
       </w:pPr>
       <w:r>
-        <w:t>How</w:t>
-      </w:r>
-      <w:r>
-        <w:t xml:space="preserve"> human</w:t>
-      </w:r>
-      <w:r>
-        <w:t>s explo</w:t>
-      </w:r>
-      <w:bookmarkStart w:id="1" w:name="_GoBack"/>
-      <w:bookmarkEnd w:id="1"/>
-      <w:r>
-        <w:t>it heterogeneously distributed wild animal populations is a</w:t>
-      </w:r>
-      <w:r>
-        <w:t>n important</w:t>
-      </w:r>
-      <w:r>
-        <w:t xml:space="preserve"> research topic </w:t>
-      </w:r>
-      <w:r>
-        <w:t xml:space="preserve">as it supports food security, sustainability and managing natural capital. Wild capture fisheries are </w:t>
-      </w:r>
-      <w:r>
-        <w:t xml:space="preserve">spatially and </w:t>
-      </w:r>
-      <w:r>
-        <w:t>technically complex interaction</w:t>
-      </w:r>
-      <w:r>
-        <w:t>s</w:t>
-      </w:r>
-      <w:r>
-        <w:t>,</w:t>
-      </w:r>
-      <w:r>
-        <w:t xml:space="preserve"> as fisheries simultaneously catch different size classes of multiple populations </w:t>
-      </w:r>
-      <w:r>
-        <w:t>with</w:t>
-      </w:r>
-      <w:r>
-        <w:t xml:space="preserve"> </w:t>
-      </w:r>
-      <w:r>
-        <w:t>varying</w:t>
-      </w:r>
-      <w:r>
-        <w:t xml:space="preserve"> management or conservation goals. Understanding</w:t>
-      </w:r>
-      <w:r>
-        <w:t xml:space="preserve"> this multidimensional human-animal interface is a challe</w:t>
-      </w:r>
-      <w:r>
-        <w:t xml:space="preserve">nge highlighted by recent </w:t>
-      </w:r>
-      <w:r>
-        <w:t>research</w:t>
-      </w:r>
-      <w:r>
-        <w:t xml:space="preserve"> </w:t>
-      </w:r>
-      <w:r>
-        <w:t>on</w:t>
-      </w:r>
-      <w:r>
-        <w:t xml:space="preserve"> selective and unselective fishing (Reconsidering the consequences of selective fishing, Science 335: 1045 - 1047). While advances </w:t>
-      </w:r>
-      <w:r>
-        <w:t xml:space="preserve">in </w:t>
-      </w:r>
-      <w:r>
-        <w:t>spati</w:t>
-      </w:r>
-      <w:r>
-        <w:t>otemporal</w:t>
-      </w:r>
-      <w:r>
-        <w:t xml:space="preserve"> </w:t>
-      </w:r>
-      <w:r>
-        <w:t xml:space="preserve">modelling </w:t>
-      </w:r>
-      <w:r>
-        <w:t>h</w:t>
-      </w:r>
-      <w:r>
-        <w:t>a</w:t>
-      </w:r>
-      <w:r>
-        <w:t>ve</w:t>
-      </w:r>
-      <w:r>
-        <w:t xml:space="preserve"> </w:t>
-      </w:r>
-      <w:r>
-        <w:t>increas</w:t>
-      </w:r>
-      <w:r>
-        <w:t>ed</w:t>
-      </w:r>
-      <w:r>
-        <w:t xml:space="preserve"> </w:t>
-      </w:r>
-      <w:r>
-        <w:t xml:space="preserve">our </w:t>
-      </w:r>
-      <w:r>
-        <w:t>understand</w:t>
-      </w:r>
-      <w:r>
-        <w:t>ing</w:t>
-      </w:r>
-      <w:r>
-        <w:t xml:space="preserve"> </w:t>
-      </w:r>
-      <w:r>
-        <w:t xml:space="preserve">of </w:t>
-      </w:r>
-      <w:r>
-        <w:t>species distribution</w:t>
-      </w:r>
-      <w:r>
-        <w:t xml:space="preserve"> dynamics</w:t>
-      </w:r>
-      <w:r>
-        <w:t xml:space="preserve"> (</w:t>
-      </w:r>
-      <w:commentRangeStart w:id="2"/>
+        <w:t>How humans exploit heterogeneously distributed wild animal populations is an important research topic as it supports food security, sustainability and managing natural capital. Wild capture fisheries are spatially and technically complex interactions, as fisheries simultaneously catch different size classes of multiple populations with varying management or conservation goals. Understanding this multidimensional human-animal interface is a challenge highlighted by recent research on selective and unselective fishing (Reconsidering the consequences of selective fishing, Science 335: 1045 - 1047). While advances in spatiotemporal modelling have increased our understanding of species distribution dynamics (</w:t>
+      </w:r>
+      <w:commentRangeStart w:id="1"/>
       <w:r>
         <w:t>Space oddity: the mission for spatial integration, CJFAS 74: 1698-1716</w:t>
       </w:r>
-      <w:commentRangeEnd w:id="2"/>
-      <w:r>
-        <w:commentReference w:id="2"/>
-      </w:r>
-      <w:r>
-        <w:t xml:space="preserve">), </w:t>
-      </w:r>
-      <w:r>
-        <w:t>we argue that there is no</w:t>
-      </w:r>
-      <w:r>
-        <w:t xml:space="preserve"> </w:t>
-      </w:r>
-      <w:r>
-        <w:t xml:space="preserve">system presently capable of </w:t>
-      </w:r>
-      <w:r>
-        <w:t xml:space="preserve">addressing spatial concerns of the dominant type of wild capture fishery found worldwide - mixed fisheries. </w:t>
-      </w:r>
-    </w:p>
-    <w:p>
-      <w:pPr>
-        <w:spacing w:after="0" w:line="240" w:lineRule="auto"/>
-        <w:jc w:val="both"/>
-      </w:pPr>
-    </w:p>
-    <w:p>
-      <w:pPr>
-        <w:spacing w:after="0" w:line="240" w:lineRule="auto"/>
-        <w:jc w:val="both"/>
-      </w:pPr>
-      <w:r>
-        <w:t>W</w:t>
-      </w:r>
-      <w:r>
-        <w:t xml:space="preserve">e </w:t>
-      </w:r>
-      <w:r>
-        <w:t>develop</w:t>
-      </w:r>
-      <w:r>
-        <w:t xml:space="preserve"> a </w:t>
-      </w:r>
-      <w:r>
-        <w:t>framework</w:t>
-      </w:r>
-      <w:r>
-        <w:t xml:space="preserve"> to </w:t>
-      </w:r>
-      <w:r>
-        <w:t xml:space="preserve">reduce the complexity of spatiotemporal dynamics inherent in </w:t>
-      </w:r>
-      <w:r>
-        <w:t xml:space="preserve">mixed </w:t>
-      </w:r>
-      <w:r>
-        <w:t>fisheries</w:t>
-      </w:r>
-      <w:r>
-        <w:t xml:space="preserve"> </w:t>
-      </w:r>
-      <w:r>
-        <w:t xml:space="preserve">thus </w:t>
-      </w:r>
-      <w:r>
-        <w:t>unlocking</w:t>
-      </w:r>
-      <w:r>
-        <w:t xml:space="preserve"> key spatial and species interactions </w:t>
-      </w:r>
-      <w:r>
-        <w:t xml:space="preserve">that </w:t>
-      </w:r>
-      <w:r>
-        <w:t>drive catch</w:t>
-      </w:r>
-      <w:r>
-        <w:t>es</w:t>
-      </w:r>
-      <w:r>
-        <w:t xml:space="preserve"> in space and time</w:t>
-      </w:r>
-      <w:r>
-        <w:t xml:space="preserve">. </w:t>
-      </w:r>
-      <w:r>
-        <w:t>We demonstra</w:t>
-      </w:r>
-      <w:r>
-        <w:t xml:space="preserve">te how axes of maximal separation show the potential for - and limitations of - spatial separation of species in a harvested assemblage. </w:t>
-      </w:r>
-      <w:r>
-        <w:t xml:space="preserve">We underline the importance of the approach in </w:t>
-      </w:r>
-      <w:r>
-        <w:t>the context of</w:t>
-      </w:r>
-      <w:r>
-        <w:t xml:space="preserve"> </w:t>
-      </w:r>
-      <w:r>
-        <w:t xml:space="preserve">the </w:t>
-      </w:r>
-      <w:r>
-        <w:t xml:space="preserve">most </w:t>
-      </w:r>
-      <w:r>
-        <w:t>significant policy change</w:t>
-      </w:r>
-      <w:r>
-        <w:t xml:space="preserve"> t</w:t>
-      </w:r>
-      <w:r>
-        <w:t xml:space="preserve">o face </w:t>
-      </w:r>
-      <w:r>
-        <w:t>European</w:t>
-      </w:r>
-      <w:r>
-        <w:t xml:space="preserve"> fisheries</w:t>
-      </w:r>
-      <w:r>
-        <w:t xml:space="preserve"> in recent times – that of</w:t>
-      </w:r>
-      <w:r>
-        <w:t xml:space="preserve"> the </w:t>
-      </w:r>
-      <w:r>
-        <w:t xml:space="preserve">forthcoming </w:t>
-      </w:r>
-      <w:r>
-        <w:t>ban on discard</w:t>
-      </w:r>
-      <w:r>
-        <w:t>ing</w:t>
-      </w:r>
-      <w:r>
-        <w:t xml:space="preserve"> (‘l</w:t>
-      </w:r>
-      <w:r>
-        <w:t>andings obligation’)</w:t>
-      </w:r>
-      <w:r>
-        <w:t>.</w:t>
+      <w:commentRangeEnd w:id="1"/>
+      <w:r>
+        <w:commentReference w:id="1"/>
+      </w:r>
+      <w:r>
+        <w:t xml:space="preserve">), we argue that there is no system presently capable of addressing spatial concerns of the dominant type of wild capture fishery found worldwide - mixed fisheries. </w:t>
+      </w:r>
+    </w:p>
+    <w:p>
+      <w:pPr>
+        <w:spacing w:after="0" w:line="240" w:lineRule="auto"/>
+        <w:jc w:val="both"/>
+      </w:pPr>
+    </w:p>
+    <w:p>
+      <w:pPr>
+        <w:spacing w:after="0" w:line="240" w:lineRule="auto"/>
+        <w:jc w:val="both"/>
+      </w:pPr>
+      <w:r>
+        <w:t>We develop a framework to reduce the complexity of spatiotemporal dynamics inherent in mixed fisheries thus unlocking key spatial and species interactions that drive catches in space and time. We demonstrate how axes of maximal separation show the potential for - and limitations of - spatial separation of species in a harvested assemblage. We underline the importance of the approach in the context of the most significant policy change to face European fisheries in recent times – that of the forthcoming ban on discarding (‘landings obligation’).</w:t>
       </w:r>
     </w:p>
     <w:p>
@@ -536,72 +273,9 @@
         <w:jc w:val="both"/>
       </w:pPr>
       <w:r>
-        <w:t>Recently, s</w:t>
-      </w:r>
-      <w:r>
-        <w:t xml:space="preserve">ome </w:t>
-      </w:r>
-      <w:r>
-        <w:t>European fisheries</w:t>
-      </w:r>
-      <w:r>
-        <w:t xml:space="preserve"> have turned a corner</w:t>
-      </w:r>
-      <w:r>
-        <w:t xml:space="preserve">, capacity has </w:t>
-      </w:r>
-      <w:r>
-        <w:t xml:space="preserve">been </w:t>
-      </w:r>
-      <w:r>
-        <w:t>reduced an</w:t>
-      </w:r>
-      <w:r>
-        <w:t>d stocks have begun to rebuild</w:t>
-      </w:r>
-      <w:r>
-        <w:t xml:space="preserve"> at varying rates</w:t>
-      </w:r>
-      <w:r>
-        <w:t xml:space="preserve">. Now, the major challenge facing managers </w:t>
-      </w:r>
-      <w:r>
-        <w:t xml:space="preserve">is addressing the need to ensure all species caught in mixed fisheries are sustainably managed. This challenge has recently been tackled through a significant policy change </w:t>
-      </w:r>
-      <w:r>
-        <w:t>to the</w:t>
-      </w:r>
-      <w:r>
-        <w:t xml:space="preserve"> Europe</w:t>
-      </w:r>
-      <w:r>
-        <w:t>an</w:t>
-      </w:r>
-      <w:r>
-        <w:t xml:space="preserve"> Common Fisheries Policy (CFP) where fishers will </w:t>
-      </w:r>
-      <w:r>
-        <w:t>from 2019 on</w:t>
-      </w:r>
-      <w:r>
-        <w:t xml:space="preserve"> count all catch against quota (the ‘landings obligation’), rather than discarding over-quota catches</w:t>
-      </w:r>
-      <w:r>
-        <w:t>,</w:t>
-      </w:r>
-      <w:r>
-        <w:t xml:space="preserve"> as has happened in the past. </w:t>
-      </w:r>
-      <w:r>
-        <w:t>This has the potential to markedly change how fisheries impact on fish populations and the viability of fishi</w:t>
-      </w:r>
-      <w:r>
-        <w:t xml:space="preserve">ng operations. </w:t>
-      </w:r>
-      <w:r>
-        <w:t>While attracting a high media profile</w:t>
-      </w:r>
-      <w:del w:id="3" w:author="Cóilín Minto" w:date="2017-11-06T21:59:00Z">
+        <w:t>Recently, some European fisheries have turned a corner, capacity has been reduced and stocks have begun to rebuild at varying rates. Now, the major challenge facing managers is addressing the need to ensure all species caught in mixed fisheries are sustainably managed. This challenge has recently been tackled through a significant policy change to the European Common Fisheries Policy (CFP) where fishers will from 2019 on count all catch against quota (the ‘landings obligation’), rather than discarding over-quota catches, as has happened in the past. This has the potential to markedly change how fisheries impact on fish populations and the viability of fishing operations. While attracting a high media profile</w:t>
+      </w:r>
+      <w:del w:id="2" w:author="Cóilín Minto" w:date="2017-11-06T21:59:00Z">
         <w:r>
           <w:delText xml:space="preserve"> (e.g. Hugh Fearnley-Whittingstall’s fish fight campaign, </w:delText>
         </w:r>
@@ -615,7 +289,7 @@
       <w:r>
         <w:fldChar w:fldCharType="separate"/>
       </w:r>
-      <w:del w:id="4" w:author="Cóilín Minto" w:date="2017-11-06T21:59:00Z">
+      <w:del w:id="3" w:author="Cóilín Minto" w:date="2017-11-06T21:59:00Z">
         <w:r>
           <w:rPr>
             <w:rStyle w:val="InternetLink"/>
@@ -629,129 +303,40 @@
         </w:rPr>
         <w:fldChar w:fldCharType="end"/>
       </w:r>
-      <w:del w:id="5" w:author="Cóilín Minto" w:date="2017-11-06T21:59:00Z">
+      <w:del w:id="4" w:author="Cóilín Minto" w:date="2017-11-06T21:59:00Z">
         <w:r>
           <w:delText>)</w:delText>
         </w:r>
       </w:del>
       <w:r>
-        <w:t>, th</w:t>
-      </w:r>
-      <w:r>
-        <w:t xml:space="preserve">e </w:t>
+        <w:t xml:space="preserve">, the </w:t>
       </w:r>
       <w:r>
         <w:lastRenderedPageBreak/>
-        <w:t xml:space="preserve">considerable scientific challenges and implications </w:t>
-      </w:r>
-      <w:r>
-        <w:t>of the landings obl</w:t>
-      </w:r>
-      <w:r>
-        <w:t xml:space="preserve">igation </w:t>
-      </w:r>
-      <w:r>
-        <w:t>have</w:t>
-      </w:r>
-      <w:r>
-        <w:t xml:space="preserve"> </w:t>
-      </w:r>
-      <w:r>
-        <w:t xml:space="preserve">received </w:t>
-      </w:r>
-      <w:r>
-        <w:t>l</w:t>
-      </w:r>
-      <w:r>
-        <w:t>ess</w:t>
-      </w:r>
-      <w:r>
-        <w:t xml:space="preserve"> attention in </w:t>
-      </w:r>
-      <w:r>
-        <w:t>broad</w:t>
-      </w:r>
-      <w:r>
-        <w:t xml:space="preserve"> </w:t>
-      </w:r>
-      <w:r>
-        <w:t xml:space="preserve">scientific </w:t>
-      </w:r>
-      <w:r>
-        <w:t>journals</w:t>
-      </w:r>
-      <w:r>
-        <w:t>.</w:t>
-      </w:r>
-      <w:r>
-        <w:t xml:space="preserve"> </w:t>
-      </w:r>
-    </w:p>
-    <w:p>
-      <w:pPr>
-        <w:spacing w:after="0" w:line="240" w:lineRule="auto"/>
-        <w:jc w:val="both"/>
-      </w:pPr>
-    </w:p>
-    <w:p>
-      <w:pPr>
-        <w:spacing w:after="0" w:line="240" w:lineRule="auto"/>
-        <w:jc w:val="both"/>
-      </w:pPr>
-      <w:r>
-        <w:t xml:space="preserve">The challenge </w:t>
-      </w:r>
-      <w:r>
-        <w:t>of</w:t>
-      </w:r>
-      <w:r>
-        <w:t xml:space="preserve"> managing all populations in a way that is sustainable yet allo</w:t>
-      </w:r>
-      <w:r>
-        <w:t xml:space="preserve">wing fisheries to continue to pursue quota for populations that allow higher catches has </w:t>
-      </w:r>
-      <w:r>
-        <w:t>brought into</w:t>
-      </w:r>
-      <w:r>
-        <w:t xml:space="preserve"> sharp focus</w:t>
-      </w:r>
-      <w:r>
-        <w:t xml:space="preserve"> </w:t>
-      </w:r>
-      <w:r>
-        <w:t xml:space="preserve">the complexities of spatial processes and dynamics. Spatial mitigation through changes in fishing patterns has been highlighted </w:t>
-      </w:r>
-      <w:r>
-        <w:t xml:space="preserve">as an important adaptation to the new fisheries management system. We </w:t>
-      </w:r>
-      <w:r>
-        <w:t>present</w:t>
-      </w:r>
-      <w:r>
-        <w:t xml:space="preserve"> an approach </w:t>
-      </w:r>
-      <w:r>
-        <w:t>that</w:t>
-      </w:r>
-      <w:r>
-        <w:t xml:space="preserve"> </w:t>
-      </w:r>
-      <w:r>
-        <w:rPr>
-          <w:rFonts w:cs="Segoe UI"/>
-          <w:color w:val="212121"/>
-          <w:shd w:val="clear" w:color="auto" w:fill="FFFFFF"/>
-        </w:rPr>
-        <w:t>goes</w:t>
-      </w:r>
-      <w:r>
-        <w:rPr>
-          <w:rFonts w:cs="Segoe UI"/>
-          <w:color w:val="212121"/>
-          <w:shd w:val="clear" w:color="auto" w:fill="FFFFFF"/>
-        </w:rPr>
-        <w:t xml:space="preserve"> beyond current practices and has potential to fundamentally alter the discourse on spatial avoidance as a tool to adapt to a challenging policy change, of great importance to European fisheries.</w:t>
+        <w:t xml:space="preserve">considerable scientific challenges and implications of the landings obligation have received less attention in broad scientific journals. </w:t>
+      </w:r>
+    </w:p>
+    <w:p>
+      <w:pPr>
+        <w:spacing w:after="0" w:line="240" w:lineRule="auto"/>
+        <w:jc w:val="both"/>
+      </w:pPr>
+    </w:p>
+    <w:p>
+      <w:pPr>
+        <w:spacing w:after="0" w:line="240" w:lineRule="auto"/>
+        <w:jc w:val="both"/>
+      </w:pPr>
+      <w:r>
+        <w:t xml:space="preserve">The challenge of managing all populations in a way that is sustainable yet allowing fisheries to continue to pursue quota for populations that allow higher catches has brought into sharp focus the complexities of spatial processes and dynamics. Spatial mitigation through changes in fishing patterns has been highlighted as an important adaptation to the new fisheries management system. We present an approach that </w:t>
+      </w:r>
+      <w:r>
+        <w:rPr>
+          <w:rFonts w:cs="Segoe UI"/>
+          <w:color w:val="212121"/>
+          <w:shd w:val="clear" w:color="auto" w:fill="FFFFFF"/>
+        </w:rPr>
+        <w:t>goes beyond current practices and has potential to fundamentally alter the discourse on spatial avoidance as a tool to adapt to a challenging policy change, of great importance to European fisheries.</w:t>
       </w:r>
     </w:p>
     <w:p>
@@ -776,15 +361,7 @@
           <w:color w:val="212121"/>
           <w:shd w:val="clear" w:color="auto" w:fill="FFFFFF"/>
         </w:rPr>
-        <w:t xml:space="preserve">We feel our work merits </w:t>
-      </w:r>
-      <w:r>
-        <w:rPr>
-          <w:rFonts w:cs="Segoe UI"/>
-          <w:color w:val="212121"/>
-          <w:shd w:val="clear" w:color="auto" w:fill="FFFFFF"/>
-        </w:rPr>
-        <w:t xml:space="preserve">review and publishing In </w:t>
+        <w:t xml:space="preserve">We feel our work merits review and publishing In </w:t>
       </w:r>
       <w:r>
         <w:rPr>
@@ -802,15 +379,7 @@
           <w:color w:val="212121"/>
           <w:shd w:val="clear" w:color="auto" w:fill="FFFFFF"/>
         </w:rPr>
-        <w:t>, as</w:t>
-      </w:r>
-      <w:r>
-        <w:rPr>
-          <w:rFonts w:cs="Segoe UI"/>
-          <w:color w:val="212121"/>
-          <w:shd w:val="clear" w:color="auto" w:fill="FFFFFF"/>
-        </w:rPr>
-        <w:t xml:space="preserve"> it not only highlights the </w:t>
+        <w:t xml:space="preserve">, as it not only highlights the </w:t>
       </w:r>
       <w:r>
         <w:rPr>
@@ -826,31 +395,7 @@
           <w:color w:val="212121"/>
           <w:shd w:val="clear" w:color="auto" w:fill="FFFFFF"/>
         </w:rPr>
-        <w:t xml:space="preserve"> of a major policy reform with global implications but, moreover, it presents a possible solution</w:t>
-      </w:r>
-      <w:r>
-        <w:rPr>
-          <w:rFonts w:cs="Segoe UI"/>
-          <w:color w:val="212121"/>
-          <w:shd w:val="clear" w:color="auto" w:fill="FFFFFF"/>
-        </w:rPr>
-        <w:t xml:space="preserve"> to at least some of the challenges thus enabling long-overdue scientific discourse on spatial mitigation to co</w:t>
-      </w:r>
-      <w:r>
-        <w:rPr>
-          <w:rFonts w:cs="Segoe UI"/>
-          <w:color w:val="212121"/>
-          <w:shd w:val="clear" w:color="auto" w:fill="FFFFFF"/>
-        </w:rPr>
-        <w:t>mmence</w:t>
-      </w:r>
-      <w:r>
-        <w:rPr>
-          <w:rFonts w:cs="Segoe UI"/>
-          <w:color w:val="212121"/>
-          <w:shd w:val="clear" w:color="auto" w:fill="FFFFFF"/>
-        </w:rPr>
-        <w:t>.</w:t>
+        <w:t xml:space="preserve"> of a major policy reform with global implications but, moreover, it presents a possible solution to at least some of the challenges thus enabling long-overdue scientific discourse on spatial mitigation to commence.</w:t>
       </w:r>
     </w:p>
     <w:p>
@@ -1173,15 +718,7 @@
           <w:color w:val="212121"/>
           <w:shd w:val="clear" w:color="auto" w:fill="FFFFFF"/>
         </w:rPr>
-        <w:t xml:space="preserve">Dr Andrew Rosenberg (expert in </w:t>
-      </w:r>
-      <w:r>
-        <w:rPr>
-          <w:rFonts w:cs="Segoe UI"/>
-          <w:color w:val="212121"/>
-          <w:shd w:val="clear" w:color="auto" w:fill="FFFFFF"/>
-        </w:rPr>
-        <w:t>fisheries modelling, policy and management)</w:t>
+        <w:t>Dr Andrew Rosenberg (expert in fisheries modelling, policy and management)</w:t>
       </w:r>
     </w:p>
     <w:p>
@@ -1466,7 +1003,22 @@
         <w:spacing w:after="0" w:line="240" w:lineRule="auto"/>
       </w:pPr>
       <w:r>
-        <w:t xml:space="preserve">We estimate a final draft to be approximately 5,000 words or 5 pages in </w:t>
+        <w:t xml:space="preserve">We estimate a final draft to be approximately </w:t>
+      </w:r>
+      <w:r>
+        <w:t>2,000</w:t>
+      </w:r>
+      <w:r>
+        <w:t xml:space="preserve"> words or </w:t>
+      </w:r>
+      <w:r>
+        <w:t>3</w:t>
+      </w:r>
+      <w:r>
+        <w:t xml:space="preserve"> </w:t>
+      </w:r>
+      <w:r>
+        <w:t xml:space="preserve">pages in </w:t>
       </w:r>
       <w:r>
         <w:rPr>
@@ -1475,7 +1027,16 @@
         <w:t>Nature</w:t>
       </w:r>
       <w:r>
-        <w:t xml:space="preserve"> with 45 references. There are four figures. The desired figure sizes are height x width in millimetres:</w:t>
+        <w:t xml:space="preserve"> with </w:t>
+      </w:r>
+      <w:r>
+        <w:t>30</w:t>
+      </w:r>
+      <w:r>
+        <w:t xml:space="preserve"> </w:t>
+      </w:r>
+      <w:r>
+        <w:t>references. There are four figures. The desired figure sizes are height x width in millimetres:</w:t>
       </w:r>
     </w:p>
     <w:p>
@@ -1537,10 +1098,7 @@
         <w:spacing w:after="0" w:line="240" w:lineRule="auto"/>
       </w:pPr>
       <w:r>
-        <w:t xml:space="preserve">A supplementary Information </w:t>
-      </w:r>
-      <w:r>
-        <w:t>section is included.</w:t>
+        <w:t>A supplementary Information section is included.</w:t>
       </w:r>
     </w:p>
     <w:p>
@@ -1591,32 +1149,14 @@
 
 <file path=word/comments.xml><?xml version="1.0" encoding="utf-8"?>
 <w:comments xmlns:wpc="http://schemas.microsoft.com/office/word/2010/wordprocessingCanvas" xmlns:cx="http://schemas.microsoft.com/office/drawing/2014/chartex" xmlns:cx1="http://schemas.microsoft.com/office/drawing/2015/9/8/chartex" xmlns:cx2="http://schemas.microsoft.com/office/drawing/2015/10/21/chartex" xmlns:cx3="http://schemas.microsoft.com/office/drawing/2016/5/9/chartex" xmlns:cx4="http://schemas.microsoft.com/office/drawing/2016/5/10/chartex" xmlns:cx5="http://schemas.microsoft.com/office/drawing/2016/5/11/chartex" xmlns:cx6="http://schemas.microsoft.com/office/drawing/2016/5/12/chartex" xmlns:cx7="http://schemas.microsoft.com/office/drawing/2016/5/13/chartex" xmlns:cx8="http://schemas.microsoft.com/office/drawing/2016/5/14/chartex" xmlns:mc="http://schemas.openxmlformats.org/markup-compatibility/2006" xmlns:aink="http://schemas.microsoft.com/office/drawing/2016/ink" xmlns:am3d="http://schemas.microsoft.com/office/drawing/2017/model3d" xmlns:o="urn:schemas-microsoft-com:office:office" xmlns:r="http://schemas.openxmlformats.org/officeDocument/2006/relationships" xmlns:m="http://schemas.openxmlformats.org/officeDocument/2006/math" xmlns:v="urn:schemas-microsoft-com:vml" xmlns:wp14="http://schemas.microsoft.com/office/word/2010/wordprocessingDrawing" xmlns:wp="http://schemas.openxmlformats.org/drawingml/2006/wordprocessingDrawing" xmlns:w10="urn:schemas-microsoft-com:office:word" xmlns:w="http://schemas.openxmlformats.org/wordprocessingml/2006/main" xmlns:w14="http://schemas.microsoft.com/office/word/2010/wordml" xmlns:w15="http://schemas.microsoft.com/office/word/2012/wordml" xmlns:w16cid="http://schemas.microsoft.com/office/word/2016/wordml/cid" xmlns:w16se="http://schemas.microsoft.com/office/word/2015/wordml/symex" xmlns:wpg="http://schemas.microsoft.com/office/word/2010/wordprocessingGroup" xmlns:wpi="http://schemas.microsoft.com/office/word/2010/wordprocessingInk" xmlns:wne="http://schemas.microsoft.com/office/word/2006/wordml" xmlns:wps="http://schemas.microsoft.com/office/word/2010/wordprocessingShape" mc:Ignorable="w14 w15 w16se w16cid wp14">
-  <w:comment w:id="0" w:author="Cóilín Minto" w:date="2017-11-06T22:26:00Z" w:initials="CM">
+  <w:comment w:id="1" w:author="Cóilín Minto" w:date="2017-11-06T21:25:00Z" w:initials="CM">
     <w:p>
       <w:r>
         <w:rPr>
           <w:rFonts w:ascii="Calibri" w:hAnsi="Calibri"/>
           <w:sz w:val="20"/>
         </w:rPr>
-        <w:t>I’d be inclined to go for a Letter Paul. Research Articles are generally saved for new sub-atomic particles and cures for global diseases.</w:t>
-      </w:r>
-    </w:p>
-  </w:comment>
-  <w:comment w:id="2" w:author="Cóilín Minto" w:date="2017-11-06T21:25:00Z" w:initials="CM">
-    <w:p>
-      <w:r>
-        <w:rPr>
-          <w:rFonts w:ascii="Calibri" w:hAnsi="Calibri"/>
-          <w:sz w:val="20"/>
-        </w:rPr>
-        <w:t xml:space="preserve">Perhaps use a more general </w:t>
-      </w:r>
-      <w:r>
-        <w:rPr>
-          <w:rFonts w:ascii="Calibri" w:hAnsi="Calibri"/>
-          <w:sz w:val="20"/>
-        </w:rPr>
-        <w:t>journal piece – how about Jim’s paper in Phil Tran Royal Society?</w:t>
+        <w:t>Perhaps use a more general journal piece – how about Jim’s paper in Phil Tran Royal Society?</w:t>
       </w:r>
     </w:p>
   </w:comment>
@@ -1625,14 +1165,12 @@
 
 <file path=word/commentsExtended.xml><?xml version="1.0" encoding="utf-8"?>
 <w15:commentsEx xmlns:wpc="http://schemas.microsoft.com/office/word/2010/wordprocessingCanvas" xmlns:cx="http://schemas.microsoft.com/office/drawing/2014/chartex" xmlns:cx1="http://schemas.microsoft.com/office/drawing/2015/9/8/chartex" xmlns:cx2="http://schemas.microsoft.com/office/drawing/2015/10/21/chartex" xmlns:cx3="http://schemas.microsoft.com/office/drawing/2016/5/9/chartex" xmlns:cx4="http://schemas.microsoft.com/office/drawing/2016/5/10/chartex" xmlns:cx5="http://schemas.microsoft.com/office/drawing/2016/5/11/chartex" xmlns:cx6="http://schemas.microsoft.com/office/drawing/2016/5/12/chartex" xmlns:cx7="http://schemas.microsoft.com/office/drawing/2016/5/13/chartex" xmlns:cx8="http://schemas.microsoft.com/office/drawing/2016/5/14/chartex" xmlns:mc="http://schemas.openxmlformats.org/markup-compatibility/2006" xmlns:aink="http://schemas.microsoft.com/office/drawing/2016/ink" xmlns:am3d="http://schemas.microsoft.com/office/drawing/2017/model3d" xmlns:o="urn:schemas-microsoft-com:office:office" xmlns:r="http://schemas.openxmlformats.org/officeDocument/2006/relationships" xmlns:m="http://schemas.openxmlformats.org/officeDocument/2006/math" xmlns:v="urn:schemas-microsoft-com:vml" xmlns:wp14="http://schemas.microsoft.com/office/word/2010/wordprocessingDrawing" xmlns:wp="http://schemas.openxmlformats.org/drawingml/2006/wordprocessingDrawing" xmlns:w10="urn:schemas-microsoft-com:office:word" xmlns:w="http://schemas.openxmlformats.org/wordprocessingml/2006/main" xmlns:w14="http://schemas.microsoft.com/office/word/2010/wordml" xmlns:w15="http://schemas.microsoft.com/office/word/2012/wordml" xmlns:w16cid="http://schemas.microsoft.com/office/word/2016/wordml/cid" xmlns:w16se="http://schemas.microsoft.com/office/word/2015/wordml/symex" xmlns:wpg="http://schemas.microsoft.com/office/word/2010/wordprocessingGroup" xmlns:wpi="http://schemas.microsoft.com/office/word/2010/wordprocessingInk" xmlns:wne="http://schemas.microsoft.com/office/word/2006/wordml" xmlns:wps="http://schemas.microsoft.com/office/word/2010/wordprocessingShape" mc:Ignorable="w14 w15 w16se w16cid wp14">
-  <w15:commentEx w15:paraId="55D86F1A" w15:done="0"/>
   <w15:commentEx w15:paraId="6B2B11E8" w15:done="0"/>
 </w15:commentsEx>
 </file>
 
 <file path=word/commentsIds.xml><?xml version="1.0" encoding="utf-8"?>
 <w16cid:commentsIds xmlns:wpc="http://schemas.microsoft.com/office/word/2010/wordprocessingCanvas" xmlns:cx="http://schemas.microsoft.com/office/drawing/2014/chartex" xmlns:cx1="http://schemas.microsoft.com/office/drawing/2015/9/8/chartex" xmlns:cx2="http://schemas.microsoft.com/office/drawing/2015/10/21/chartex" xmlns:cx3="http://schemas.microsoft.com/office/drawing/2016/5/9/chartex" xmlns:cx4="http://schemas.microsoft.com/office/drawing/2016/5/10/chartex" xmlns:cx5="http://schemas.microsoft.com/office/drawing/2016/5/11/chartex" xmlns:cx6="http://schemas.microsoft.com/office/drawing/2016/5/12/chartex" xmlns:cx7="http://schemas.microsoft.com/office/drawing/2016/5/13/chartex" xmlns:cx8="http://schemas.microsoft.com/office/drawing/2016/5/14/chartex" xmlns:mc="http://schemas.openxmlformats.org/markup-compatibility/2006" xmlns:aink="http://schemas.microsoft.com/office/drawing/2016/ink" xmlns:am3d="http://schemas.microsoft.com/office/drawing/2017/model3d" xmlns:o="urn:schemas-microsoft-com:office:office" xmlns:r="http://schemas.openxmlformats.org/officeDocument/2006/relationships" xmlns:m="http://schemas.openxmlformats.org/officeDocument/2006/math" xmlns:v="urn:schemas-microsoft-com:vml" xmlns:wp14="http://schemas.microsoft.com/office/word/2010/wordprocessingDrawing" xmlns:wp="http://schemas.openxmlformats.org/drawingml/2006/wordprocessingDrawing" xmlns:w10="urn:schemas-microsoft-com:office:word" xmlns:w="http://schemas.openxmlformats.org/wordprocessingml/2006/main" xmlns:w14="http://schemas.microsoft.com/office/word/2010/wordml" xmlns:w15="http://schemas.microsoft.com/office/word/2012/wordml" xmlns:w16cid="http://schemas.microsoft.com/office/word/2016/wordml/cid" xmlns:w16se="http://schemas.microsoft.com/office/word/2015/wordml/symex" xmlns:wpg="http://schemas.microsoft.com/office/word/2010/wordprocessingGroup" xmlns:wpi="http://schemas.microsoft.com/office/word/2010/wordprocessingInk" xmlns:wne="http://schemas.microsoft.com/office/word/2006/wordml" xmlns:wps="http://schemas.microsoft.com/office/word/2010/wordprocessingShape" mc:Ignorable="w14 w15 w16se w16cid wp14">
-  <w16cid:commentId w16cid:paraId="55D86F1A" w16cid:durableId="1DABF808"/>
   <w16cid:commentId w16cid:paraId="6B2B11E8" w16cid:durableId="1DABF809"/>
 </w16cid:commentsIds>
 </file>

</xml_diff>

<commit_message>
Further reduction in size
</commit_message>
<xml_diff>
--- a/docs/write_up/Submission/Spatial_Sep_mixed_fish_Cover_letter_Revised.docx
+++ b/docs/write_up/Submission/Spatial_Sep_mixed_fish_Cover_letter_Revised.docx
@@ -7,8 +7,6 @@
         <w:spacing w:after="0" w:line="240" w:lineRule="auto"/>
         <w:jc w:val="right"/>
       </w:pPr>
-      <w:bookmarkStart w:id="0" w:name="_GoBack"/>
-      <w:bookmarkEnd w:id="0"/>
       <w:r>
         <w:t>Paul Dolder</w:t>
       </w:r>
@@ -216,7 +214,12 @@
         <w:jc w:val="both"/>
       </w:pPr>
       <w:r>
-        <w:t>How humans exploit heterogeneously distributed wild animal populations is an important research topic as it supports food security, sustainability and managing natural capital. Wild capture fisheries are spatially and technically complex interactions, as fisheries simultaneously catch different size classes of multiple populations with varying management or conservation goals. Understanding this multidimensional human-animal interface is a challenge highlighted by recent research on selective and unselective fishing (Reconsidering the consequences of selective fishing, Science 335: 1045 - 1047). While advances in spatiotemporal modelling have increased our understanding of species distribution dynamics (</w:t>
+        <w:t>How humans exploit heterogeneously distributed wild animal populations is an important research topic as it supports food security, sustainability and managing natural capital. Wild capture fisheries are spatially and technically complex interactions, as fisheries simultaneously catch different size classes of multiple populations with varying management or conservation goals. Understanding this multidimensional human-animal inter</w:t>
+      </w:r>
+      <w:bookmarkStart w:id="0" w:name="_GoBack"/>
+      <w:bookmarkEnd w:id="0"/>
+      <w:r>
+        <w:t>face is a challenge highlighted by recent research on selective and unselective fishing (Reconsidering the consequences of selective fishing, Science 335: 1045 - 1047). While advances in spatiotemporal modelling have increased our understanding of species distribution dynamics (</w:t>
       </w:r>
       <w:commentRangeStart w:id="1"/>
       <w:r>
@@ -227,7 +230,7 @@
         <w:commentReference w:id="1"/>
       </w:r>
       <w:r>
-        <w:t xml:space="preserve">), we argue that there is no system presently capable of addressing spatial concerns of the dominant type of wild capture fishery found worldwide - mixed fisheries. </w:t>
+        <w:t>), we argue that there is no system presently capable of addressing spatial concerns of the dominant type of wild capture fishery found worldwide - mixed fisheries.</w:t>
       </w:r>
     </w:p>
     <w:p>
@@ -1012,10 +1015,7 @@
         <w:t xml:space="preserve"> words or </w:t>
       </w:r>
       <w:r>
-        <w:t>3</w:t>
-      </w:r>
-      <w:r>
-        <w:t xml:space="preserve"> </w:t>
+        <w:t xml:space="preserve">3 </w:t>
       </w:r>
       <w:r>
         <w:t xml:space="preserve">pages in </w:t>
@@ -1030,10 +1030,7 @@
         <w:t xml:space="preserve"> with </w:t>
       </w:r>
       <w:r>
-        <w:t>30</w:t>
-      </w:r>
-      <w:r>
-        <w:t xml:space="preserve"> </w:t>
+        <w:t xml:space="preserve">30 </w:t>
       </w:r>
       <w:r>
         <w:t>references. There are four figures. The desired figure sizes are height x width in millimetres:</w:t>

</xml_diff>

<commit_message>
small change to extended data figure legends
</commit_message>
<xml_diff>
--- a/docs/write_up/Submission/Spatial_Sep_mixed_fish_Cover_letter_Revised.docx
+++ b/docs/write_up/Submission/Spatial_Sep_mixed_fish_Cover_letter_Revised.docx
@@ -192,172 +192,262 @@
     <w:p>
       <w:pPr>
         <w:spacing w:after="0" w:line="240" w:lineRule="auto"/>
-      </w:pPr>
-      <w:r>
+        <w:jc w:val="both"/>
         <w:rPr>
           <w:b/>
         </w:rPr>
-        <w:t>Summary of appeal to a general scientific audience</w:t>
-      </w:r>
-    </w:p>
-    <w:p>
-      <w:pPr>
-        <w:spacing w:after="0" w:line="240" w:lineRule="auto"/>
+      </w:pPr>
+      <w:r>
         <w:rPr>
           <w:b/>
         </w:rPr>
-      </w:pPr>
-    </w:p>
-    <w:p>
-      <w:pPr>
-        <w:spacing w:after="0" w:line="240" w:lineRule="auto"/>
-        <w:jc w:val="both"/>
-      </w:pPr>
-      <w:r>
-        <w:t>How humans exploit heterogeneously distributed wild animal populations is an important research topic as it supports food security, sustainability and managing natural capital. Wild capture fisheries are spatially and technically complex interactions, as fisheries simultaneously catch different size classes of multiple populations with varying management or conservation goals. Understanding this multidimensional human-animal inter</w:t>
-      </w:r>
-      <w:bookmarkStart w:id="0" w:name="_GoBack"/>
-      <w:bookmarkEnd w:id="0"/>
-      <w:r>
-        <w:t>face is a challenge highlighted by recent research on selective and unselective fishing (Reconsidering the consequences of selective fishing, Science 335: 1045 - 1047). While advances in spatiotemporal modelling have increased our understanding of species distribution dynamics (</w:t>
-      </w:r>
-      <w:commentRangeStart w:id="1"/>
+        <w:t xml:space="preserve">Rationale for </w:t>
+      </w:r>
+      <w:r>
+        <w:rPr>
+          <w:b/>
+        </w:rPr>
+        <w:t>publication in</w:t>
+      </w:r>
+      <w:r>
+        <w:rPr>
+          <w:b/>
+        </w:rPr>
+        <w:t xml:space="preserve"> </w:t>
+      </w:r>
+      <w:r>
+        <w:rPr>
+          <w:b/>
+          <w:i/>
+        </w:rPr>
+        <w:t>Nature</w:t>
+      </w:r>
+    </w:p>
+    <w:p>
+      <w:pPr>
+        <w:spacing w:after="0" w:line="240" w:lineRule="auto"/>
+        <w:jc w:val="both"/>
+      </w:pPr>
+    </w:p>
+    <w:p>
+      <w:pPr>
+        <w:spacing w:after="0" w:line="240" w:lineRule="auto"/>
+        <w:jc w:val="both"/>
+      </w:pPr>
+      <w:r>
+        <w:t xml:space="preserve">How humans exploit heterogeneously distributed wild animal populations is an important research topic as it supports food security, sustainability and managing natural capital. Wild capture fisheries are spatially and technically complex, </w:t>
+      </w:r>
+      <w:r>
+        <w:t>with</w:t>
+      </w:r>
+      <w:r>
+        <w:t xml:space="preserve"> </w:t>
+      </w:r>
+      <w:r>
+        <w:t>fisheries simultaneously catch</w:t>
+      </w:r>
+      <w:r>
+        <w:t>ing</w:t>
+      </w:r>
+      <w:r>
+        <w:t xml:space="preserve"> different size classes of multiple populations with </w:t>
+      </w:r>
+      <w:r>
+        <w:t xml:space="preserve">different </w:t>
+      </w:r>
+      <w:r>
+        <w:t xml:space="preserve">management or conservation goals. Understanding this multidimensional </w:t>
+      </w:r>
+      <w:r>
+        <w:t>interaction</w:t>
+      </w:r>
+      <w:r>
+        <w:t xml:space="preserve"> is a challenge highlighted by recent research on selective and unselective fishing (Reconsidering the consequences of selective fishing, Science 335: 1045 - 1047).</w:t>
+      </w:r>
+      <w:ins w:id="0" w:author="Paul Dolder (Cefas)" w:date="2017-11-09T18:43:00Z">
+        <w:r>
+          <w:t xml:space="preserve"> This work highlights</w:t>
+        </w:r>
+      </w:ins>
+      <w:ins w:id="1" w:author="Paul Dolder (Cefas)" w:date="2017-11-09T18:44:00Z">
+        <w:r>
+          <w:t xml:space="preserve"> the importance of species and size selection yet does not address the spatio-temporal complexities inherent.</w:t>
+        </w:r>
+      </w:ins>
+      <w:r>
+        <w:t xml:space="preserve"> While advances in spatiotemporal modelling have increased our understanding of </w:t>
+      </w:r>
+      <w:r>
+        <w:t>m</w:t>
+      </w:r>
+      <w:bookmarkStart w:id="2" w:name="_GoBack"/>
+      <w:bookmarkEnd w:id="2"/>
+      <w:r>
+        <w:t xml:space="preserve">arine </w:t>
+      </w:r>
+      <w:r>
+        <w:t>species distribution dynamics (</w:t>
+      </w:r>
+      <w:commentRangeStart w:id="3"/>
+      <w:commentRangeStart w:id="4"/>
       <w:r>
         <w:t>Space oddity: the mission for spatial integration, CJFAS 74: 1698-1716</w:t>
       </w:r>
-      <w:commentRangeEnd w:id="1"/>
-      <w:r>
-        <w:commentReference w:id="1"/>
+      <w:commentRangeEnd w:id="3"/>
+      <w:r>
+        <w:commentReference w:id="3"/>
+      </w:r>
+      <w:commentRangeEnd w:id="4"/>
+      <w:r>
+        <w:rPr>
+          <w:rStyle w:val="CommentReference"/>
+        </w:rPr>
+        <w:commentReference w:id="4"/>
       </w:r>
       <w:r>
         <w:t>), we argue that there is no system presently capable of addressing spatial concerns of the dominant type of wild capture fishery found worldwide - mixed fisheries.</w:t>
       </w:r>
-    </w:p>
-    <w:p>
-      <w:pPr>
-        <w:spacing w:after="0" w:line="240" w:lineRule="auto"/>
-        <w:jc w:val="both"/>
-      </w:pPr>
-    </w:p>
-    <w:p>
-      <w:pPr>
-        <w:spacing w:after="0" w:line="240" w:lineRule="auto"/>
-        <w:jc w:val="both"/>
-      </w:pPr>
-      <w:r>
-        <w:t>We develop a framework to reduce the complexity of spatiotemporal dynamics inherent in mixed fisheries thus unlocking key spatial and species interactions that drive catches in space and time. We demonstrate how axes of maximal separation show the potential for - and limitations of - spatial separation of species in a harvested assemblage. We underline the importance of the approach in the context of the most significant policy change to face European fisheries in recent times – that of the forthcoming ban on discarding (‘landings obligation’).</w:t>
-      </w:r>
-    </w:p>
-    <w:p>
-      <w:pPr>
-        <w:spacing w:after="0" w:line="240" w:lineRule="auto"/>
-        <w:jc w:val="both"/>
-      </w:pPr>
-    </w:p>
-    <w:p>
-      <w:pPr>
-        <w:spacing w:after="0" w:line="240" w:lineRule="auto"/>
-      </w:pPr>
-      <w:r>
-        <w:rPr>
-          <w:b/>
-        </w:rPr>
-        <w:t>Summary of appeal to a non-scientific audience</w:t>
-      </w:r>
-    </w:p>
-    <w:p>
-      <w:pPr>
-        <w:spacing w:after="0" w:line="240" w:lineRule="auto"/>
-      </w:pPr>
-    </w:p>
-    <w:p>
-      <w:pPr>
-        <w:spacing w:after="0" w:line="240" w:lineRule="auto"/>
-        <w:jc w:val="both"/>
-      </w:pPr>
-      <w:r>
-        <w:t>Recently, some European fisheries have turned a corner, capacity has been reduced and stocks have begun to rebuild at varying rates. Now, the major challenge facing managers is addressing the need to ensure all species caught in mixed fisheries are sustainably managed. This challenge has recently been tackled through a significant policy change to the European Common Fisheries Policy (CFP) where fishers will from 2019 on count all catch against quota (the ‘landings obligation’), rather than discarding over-quota catches, as has happened in the past. This has the potential to markedly change how fisheries impact on fish populations and the viability of fishing operations. While attracting a high media profile</w:t>
-      </w:r>
-      <w:del w:id="2" w:author="Cóilín Minto" w:date="2017-11-06T21:59:00Z">
-        <w:r>
-          <w:delText xml:space="preserve"> (e.g. Hugh Fearnley-Whittingstall’s fish fight campaign, </w:delText>
-        </w:r>
-      </w:del>
-      <w:r>
-        <w:fldChar w:fldCharType="begin"/>
-      </w:r>
-      <w:r>
-        <w:instrText xml:space="preserve"> HYPERLINK "http://www.fishfight.net/" \h </w:instrText>
-      </w:r>
-      <w:r>
-        <w:fldChar w:fldCharType="separate"/>
-      </w:r>
-      <w:del w:id="3" w:author="Cóilín Minto" w:date="2017-11-06T21:59:00Z">
-        <w:r>
-          <w:rPr>
-            <w:rStyle w:val="InternetLink"/>
-          </w:rPr>
-          <w:delText>www.fishfight.net</w:delText>
-        </w:r>
-      </w:del>
-      <w:r>
-        <w:rPr>
-          <w:rStyle w:val="InternetLink"/>
-        </w:rPr>
-        <w:fldChar w:fldCharType="end"/>
-      </w:r>
-      <w:del w:id="4" w:author="Cóilín Minto" w:date="2017-11-06T21:59:00Z">
-        <w:r>
-          <w:delText>)</w:delText>
-        </w:r>
-      </w:del>
-      <w:r>
-        <w:t xml:space="preserve">, the </w:t>
-      </w:r>
-      <w:r>
-        <w:lastRenderedPageBreak/>
-        <w:t xml:space="preserve">considerable scientific challenges and implications of the landings obligation have received less attention in broad scientific journals. </w:t>
-      </w:r>
-    </w:p>
-    <w:p>
-      <w:pPr>
-        <w:spacing w:after="0" w:line="240" w:lineRule="auto"/>
-        <w:jc w:val="both"/>
-      </w:pPr>
-    </w:p>
-    <w:p>
-      <w:pPr>
-        <w:spacing w:after="0" w:line="240" w:lineRule="auto"/>
-        <w:jc w:val="both"/>
-      </w:pPr>
-      <w:r>
-        <w:t xml:space="preserve">The challenge of managing all populations in a way that is sustainable yet allowing fisheries to continue to pursue quota for populations that allow higher catches has brought into sharp focus the complexities of spatial processes and dynamics. Spatial mitigation through changes in fishing patterns has been highlighted as an important adaptation to the new fisheries management system. We present an approach that </w:t>
-      </w:r>
-      <w:r>
-        <w:rPr>
-          <w:rFonts w:cs="Segoe UI"/>
-          <w:color w:val="212121"/>
-          <w:shd w:val="clear" w:color="auto" w:fill="FFFFFF"/>
-        </w:rPr>
-        <w:t>goes beyond current practices and has potential to fundamentally alter the discourse on spatial avoidance as a tool to adapt to a challenging policy change, of great importance to European fisheries.</w:t>
-      </w:r>
-    </w:p>
-    <w:p>
-      <w:pPr>
-        <w:spacing w:after="0" w:line="240" w:lineRule="auto"/>
-        <w:jc w:val="both"/>
+      <w:r>
+        <w:t xml:space="preserve"> </w:t>
+      </w:r>
+    </w:p>
+    <w:p>
+      <w:pPr>
+        <w:spacing w:after="0" w:line="240" w:lineRule="auto"/>
+        <w:jc w:val="both"/>
+      </w:pPr>
+    </w:p>
+    <w:p>
+      <w:pPr>
+        <w:spacing w:after="0" w:line="240" w:lineRule="auto"/>
+        <w:jc w:val="both"/>
+      </w:pPr>
+      <w:r>
+        <w:t>We develop a framework to reduce the complexity of spatiotemporal dynamics in mixed fisheries</w:t>
+      </w:r>
+      <w:r>
+        <w:t>,</w:t>
+      </w:r>
+      <w:r>
+        <w:t xml:space="preserve"> </w:t>
+      </w:r>
+      <w:r>
+        <w:t>capturing</w:t>
+      </w:r>
+      <w:r>
+        <w:t xml:space="preserve"> key spatial and species interactions that drive catches. We demonstrate how axes of maximal separation show the potential for - and limitations of - spatial </w:t>
+      </w:r>
+      <w:r>
+        <w:t>harvesting</w:t>
+      </w:r>
+      <w:r>
+        <w:t xml:space="preserve"> and</w:t>
+      </w:r>
+      <w:r>
+        <w:t xml:space="preserve"> underline the importance of the approach in the context of the most significant policy change to face European fisheries in recent times – that of the forthcoming ban on discarding</w:t>
+      </w:r>
+      <w:r>
+        <w:t xml:space="preserve"> in Europe </w:t>
+      </w:r>
+      <w:r>
+        <w:t>(‘landings obligation’).</w:t>
+      </w:r>
+    </w:p>
+    <w:p>
+      <w:pPr>
+        <w:spacing w:after="0" w:line="240" w:lineRule="auto"/>
+        <w:jc w:val="both"/>
+      </w:pPr>
+    </w:p>
+    <w:p>
+      <w:pPr>
+        <w:spacing w:after="0" w:line="240" w:lineRule="auto"/>
+        <w:jc w:val="both"/>
+      </w:pPr>
+      <w:r>
+        <w:t>While attracting a high media profile, the considerable scientific challenges and implications of the landings obligation have received less attention in broad scientific journals</w:t>
+      </w:r>
+      <w:r>
+        <w:t xml:space="preserve"> but has </w:t>
+      </w:r>
+      <w:r>
+        <w:t xml:space="preserve">the potential to markedly change how </w:t>
+      </w:r>
+      <w:r>
+        <w:t xml:space="preserve">we manage </w:t>
+      </w:r>
+      <w:r>
+        <w:t xml:space="preserve">fisheries impact on fish </w:t>
+      </w:r>
+      <w:r>
+        <w:t>populations. We</w:t>
+      </w:r>
+      <w:r>
+        <w:t xml:space="preserve"> present an approach that </w:t>
+      </w:r>
+      <w:r>
+        <w:rPr>
+          <w:rFonts w:cs="Segoe UI"/>
+          <w:color w:val="212121"/>
+          <w:shd w:val="clear" w:color="auto" w:fill="FFFFFF"/>
+        </w:rPr>
+        <w:t>goes beyond current practices</w:t>
+      </w:r>
+      <w:r>
+        <w:rPr>
+          <w:rFonts w:cs="Segoe UI"/>
+          <w:color w:val="212121"/>
+          <w:shd w:val="clear" w:color="auto" w:fill="FFFFFF"/>
+        </w:rPr>
+        <w:t xml:space="preserve"> to </w:t>
+      </w:r>
+      <w:r>
+        <w:rPr>
+          <w:rFonts w:cs="Segoe UI"/>
+          <w:color w:val="212121"/>
+          <w:shd w:val="clear" w:color="auto" w:fill="FFFFFF"/>
+        </w:rPr>
+        <w:t xml:space="preserve">show </w:t>
+      </w:r>
+      <w:r>
+        <w:rPr>
+          <w:rFonts w:cs="Segoe UI"/>
+          <w:color w:val="212121"/>
+          <w:shd w:val="clear" w:color="auto" w:fill="FFFFFF"/>
+        </w:rPr>
+        <w:t xml:space="preserve">how spatial mitigation can support adaptation to the new </w:t>
+      </w:r>
+      <w:r>
+        <w:rPr>
+          <w:rFonts w:cs="Segoe UI"/>
+          <w:color w:val="212121"/>
+          <w:shd w:val="clear" w:color="auto" w:fill="FFFFFF"/>
+        </w:rPr>
+        <w:t xml:space="preserve">European </w:t>
+      </w:r>
+      <w:r>
+        <w:rPr>
+          <w:rFonts w:cs="Segoe UI"/>
+          <w:color w:val="212121"/>
+          <w:shd w:val="clear" w:color="auto" w:fill="FFFFFF"/>
+        </w:rPr>
+        <w:t>fisheries management system</w:t>
+      </w:r>
+      <w:r>
+        <w:rPr>
+          <w:rFonts w:cs="Segoe UI"/>
+          <w:color w:val="212121"/>
+          <w:shd w:val="clear" w:color="auto" w:fill="FFFFFF"/>
+        </w:rPr>
+        <w:t>.</w:t>
+      </w:r>
+      <w:r>
         <w:rPr>
           <w:rFonts w:ascii="Calibri" w:hAnsi="Calibri" w:cs="Segoe UI"/>
           <w:color w:val="212121"/>
-          <w:highlight w:val="white"/>
-        </w:rPr>
-      </w:pPr>
-    </w:p>
-    <w:p>
-      <w:pPr>
-        <w:spacing w:after="0" w:line="240" w:lineRule="auto"/>
-        <w:jc w:val="both"/>
-      </w:pPr>
+        </w:rPr>
+        <w:t xml:space="preserve"> </w:t>
+      </w:r>
       <w:r>
         <w:rPr>
           <w:rFonts w:cs="Segoe UI"/>
@@ -398,7 +488,23 @@
           <w:color w:val="212121"/>
           <w:shd w:val="clear" w:color="auto" w:fill="FFFFFF"/>
         </w:rPr>
-        <w:t xml:space="preserve"> of a major policy reform with global implications but, moreover, it presents a possible solution to at least some of the challenges thus enabling long-overdue scientific discourse on spatial mitigation to commence.</w:t>
+        <w:t xml:space="preserve"> of a major policy reform with global implications but, moreover, it presents a possible solution to some of the challenges</w:t>
+      </w:r>
+      <w:r>
+        <w:rPr>
+          <w:rFonts w:cs="Segoe UI"/>
+          <w:color w:val="212121"/>
+          <w:shd w:val="clear" w:color="auto" w:fill="FFFFFF"/>
+        </w:rPr>
+        <w:t>,</w:t>
+      </w:r>
+      <w:r>
+        <w:rPr>
+          <w:rFonts w:cs="Segoe UI"/>
+          <w:color w:val="212121"/>
+          <w:shd w:val="clear" w:color="auto" w:fill="FFFFFF"/>
+        </w:rPr>
+        <w:t xml:space="preserve"> thus enabling long-overdue scientific discourse on spatial mitigation to commence.</w:t>
       </w:r>
     </w:p>
     <w:p>
@@ -984,11 +1090,6 @@
       <w:pPr>
         <w:spacing w:after="0" w:line="240" w:lineRule="auto"/>
       </w:pPr>
-    </w:p>
-    <w:p>
-      <w:pPr>
-        <w:spacing w:after="0" w:line="240" w:lineRule="auto"/>
-      </w:pPr>
       <w:r>
         <w:rPr>
           <w:b/>
@@ -1048,6 +1149,13 @@
       <w:r>
         <w:t>Figure 1:</w:t>
       </w:r>
+      <w:r>
+        <w:t xml:space="preserve">  </w:t>
+      </w:r>
+      <w:r>
+        <w:tab/>
+        <w:t xml:space="preserve"> 100 x 170</w:t>
+      </w:r>
     </w:p>
     <w:p>
       <w:pPr>
@@ -1061,19 +1169,26 @@
       <w:r>
         <w:t>Figure 2:</w:t>
       </w:r>
-    </w:p>
-    <w:p>
-      <w:pPr>
-        <w:spacing w:after="0" w:line="240" w:lineRule="auto"/>
-      </w:pPr>
-    </w:p>
-    <w:p>
-      <w:pPr>
-        <w:spacing w:after="0" w:line="240" w:lineRule="auto"/>
-      </w:pPr>
-      <w:r>
-        <w:lastRenderedPageBreak/>
+      <w:r>
+        <w:tab/>
+        <w:t xml:space="preserve">   80 x 170</w:t>
+      </w:r>
+    </w:p>
+    <w:p>
+      <w:pPr>
+        <w:spacing w:after="0" w:line="240" w:lineRule="auto"/>
+      </w:pPr>
+    </w:p>
+    <w:p>
+      <w:pPr>
+        <w:spacing w:after="0" w:line="240" w:lineRule="auto"/>
+      </w:pPr>
+      <w:r>
         <w:t>Figure 3:</w:t>
+      </w:r>
+      <w:r>
+        <w:tab/>
+        <w:t xml:space="preserve">   90 x 170</w:t>
       </w:r>
     </w:p>
     <w:p>
@@ -1083,6 +1198,13 @@
       <w:r>
         <w:br/>
         <w:t>Figure 4:</w:t>
+      </w:r>
+      <w:r>
+        <w:t xml:space="preserve"> </w:t>
+      </w:r>
+      <w:r>
+        <w:tab/>
+        <w:t>140 x 150</w:t>
       </w:r>
     </w:p>
     <w:p>
@@ -1146,7 +1268,7 @@
 
 <file path=word/comments.xml><?xml version="1.0" encoding="utf-8"?>
 <w:comments xmlns:wpc="http://schemas.microsoft.com/office/word/2010/wordprocessingCanvas" xmlns:cx="http://schemas.microsoft.com/office/drawing/2014/chartex" xmlns:cx1="http://schemas.microsoft.com/office/drawing/2015/9/8/chartex" xmlns:cx2="http://schemas.microsoft.com/office/drawing/2015/10/21/chartex" xmlns:cx3="http://schemas.microsoft.com/office/drawing/2016/5/9/chartex" xmlns:cx4="http://schemas.microsoft.com/office/drawing/2016/5/10/chartex" xmlns:cx5="http://schemas.microsoft.com/office/drawing/2016/5/11/chartex" xmlns:cx6="http://schemas.microsoft.com/office/drawing/2016/5/12/chartex" xmlns:cx7="http://schemas.microsoft.com/office/drawing/2016/5/13/chartex" xmlns:cx8="http://schemas.microsoft.com/office/drawing/2016/5/14/chartex" xmlns:mc="http://schemas.openxmlformats.org/markup-compatibility/2006" xmlns:aink="http://schemas.microsoft.com/office/drawing/2016/ink" xmlns:am3d="http://schemas.microsoft.com/office/drawing/2017/model3d" xmlns:o="urn:schemas-microsoft-com:office:office" xmlns:r="http://schemas.openxmlformats.org/officeDocument/2006/relationships" xmlns:m="http://schemas.openxmlformats.org/officeDocument/2006/math" xmlns:v="urn:schemas-microsoft-com:vml" xmlns:wp14="http://schemas.microsoft.com/office/word/2010/wordprocessingDrawing" xmlns:wp="http://schemas.openxmlformats.org/drawingml/2006/wordprocessingDrawing" xmlns:w10="urn:schemas-microsoft-com:office:word" xmlns:w="http://schemas.openxmlformats.org/wordprocessingml/2006/main" xmlns:w14="http://schemas.microsoft.com/office/word/2010/wordml" xmlns:w15="http://schemas.microsoft.com/office/word/2012/wordml" xmlns:w16cid="http://schemas.microsoft.com/office/word/2016/wordml/cid" xmlns:w16se="http://schemas.microsoft.com/office/word/2015/wordml/symex" xmlns:wpg="http://schemas.microsoft.com/office/word/2010/wordprocessingGroup" xmlns:wpi="http://schemas.microsoft.com/office/word/2010/wordprocessingInk" xmlns:wne="http://schemas.microsoft.com/office/word/2006/wordml" xmlns:wps="http://schemas.microsoft.com/office/word/2010/wordprocessingShape" mc:Ignorable="w14 w15 w16se w16cid wp14">
-  <w:comment w:id="1" w:author="Cóilín Minto" w:date="2017-11-06T21:25:00Z" w:initials="CM">
+  <w:comment w:id="3" w:author="Cóilín Minto" w:date="2017-11-06T21:25:00Z" w:initials="CM">
     <w:p>
       <w:r>
         <w:rPr>
@@ -1154,6 +1276,44 @@
           <w:sz w:val="20"/>
         </w:rPr>
         <w:t>Perhaps use a more general journal piece – how about Jim’s paper in Phil Tran Royal Society?</w:t>
+      </w:r>
+    </w:p>
+  </w:comment>
+  <w:comment w:id="4" w:author="Paul Dolder (Cefas)" w:date="2017-11-09T16:42:00Z" w:initials="PD(">
+    <w:p>
+      <w:pPr>
+        <w:pStyle w:val="CommentText"/>
+      </w:pPr>
+      <w:r>
+        <w:rPr>
+          <w:rStyle w:val="CommentReference"/>
+        </w:rPr>
+        <w:annotationRef/>
+      </w:r>
+      <w:r>
+        <w:t>Not sure what paper you’re referring to</w:t>
+      </w:r>
+      <w:r>
+        <w:t xml:space="preserve"> (couldn’t find in Jim’s google scholar)</w:t>
+      </w:r>
+      <w:r>
+        <w:t xml:space="preserve">? </w:t>
+      </w:r>
+    </w:p>
+    <w:p>
+      <w:pPr>
+        <w:pStyle w:val="CommentText"/>
+      </w:pPr>
+    </w:p>
+    <w:p>
+      <w:pPr>
+        <w:pStyle w:val="CommentText"/>
+      </w:pPr>
+      <w:r>
+        <w:t>Agree very general would suit here, which is why I went for a review, but a high-level journal would be better</w:t>
+      </w:r>
+      <w:r>
+        <w:t>…</w:t>
       </w:r>
     </w:p>
   </w:comment>
@@ -1163,12 +1323,14 @@
 <file path=word/commentsExtended.xml><?xml version="1.0" encoding="utf-8"?>
 <w15:commentsEx xmlns:wpc="http://schemas.microsoft.com/office/word/2010/wordprocessingCanvas" xmlns:cx="http://schemas.microsoft.com/office/drawing/2014/chartex" xmlns:cx1="http://schemas.microsoft.com/office/drawing/2015/9/8/chartex" xmlns:cx2="http://schemas.microsoft.com/office/drawing/2015/10/21/chartex" xmlns:cx3="http://schemas.microsoft.com/office/drawing/2016/5/9/chartex" xmlns:cx4="http://schemas.microsoft.com/office/drawing/2016/5/10/chartex" xmlns:cx5="http://schemas.microsoft.com/office/drawing/2016/5/11/chartex" xmlns:cx6="http://schemas.microsoft.com/office/drawing/2016/5/12/chartex" xmlns:cx7="http://schemas.microsoft.com/office/drawing/2016/5/13/chartex" xmlns:cx8="http://schemas.microsoft.com/office/drawing/2016/5/14/chartex" xmlns:mc="http://schemas.openxmlformats.org/markup-compatibility/2006" xmlns:aink="http://schemas.microsoft.com/office/drawing/2016/ink" xmlns:am3d="http://schemas.microsoft.com/office/drawing/2017/model3d" xmlns:o="urn:schemas-microsoft-com:office:office" xmlns:r="http://schemas.openxmlformats.org/officeDocument/2006/relationships" xmlns:m="http://schemas.openxmlformats.org/officeDocument/2006/math" xmlns:v="urn:schemas-microsoft-com:vml" xmlns:wp14="http://schemas.microsoft.com/office/word/2010/wordprocessingDrawing" xmlns:wp="http://schemas.openxmlformats.org/drawingml/2006/wordprocessingDrawing" xmlns:w10="urn:schemas-microsoft-com:office:word" xmlns:w="http://schemas.openxmlformats.org/wordprocessingml/2006/main" xmlns:w14="http://schemas.microsoft.com/office/word/2010/wordml" xmlns:w15="http://schemas.microsoft.com/office/word/2012/wordml" xmlns:w16cid="http://schemas.microsoft.com/office/word/2016/wordml/cid" xmlns:w16se="http://schemas.microsoft.com/office/word/2015/wordml/symex" xmlns:wpg="http://schemas.microsoft.com/office/word/2010/wordprocessingGroup" xmlns:wpi="http://schemas.microsoft.com/office/word/2010/wordprocessingInk" xmlns:wne="http://schemas.microsoft.com/office/word/2006/wordml" xmlns:wps="http://schemas.microsoft.com/office/word/2010/wordprocessingShape" mc:Ignorable="w14 w15 w16se w16cid wp14">
   <w15:commentEx w15:paraId="6B2B11E8" w15:done="0"/>
+  <w15:commentEx w15:paraId="4F911FE1" w15:paraIdParent="6B2B11E8" w15:done="0"/>
 </w15:commentsEx>
 </file>
 
 <file path=word/commentsIds.xml><?xml version="1.0" encoding="utf-8"?>
 <w16cid:commentsIds xmlns:wpc="http://schemas.microsoft.com/office/word/2010/wordprocessingCanvas" xmlns:cx="http://schemas.microsoft.com/office/drawing/2014/chartex" xmlns:cx1="http://schemas.microsoft.com/office/drawing/2015/9/8/chartex" xmlns:cx2="http://schemas.microsoft.com/office/drawing/2015/10/21/chartex" xmlns:cx3="http://schemas.microsoft.com/office/drawing/2016/5/9/chartex" xmlns:cx4="http://schemas.microsoft.com/office/drawing/2016/5/10/chartex" xmlns:cx5="http://schemas.microsoft.com/office/drawing/2016/5/11/chartex" xmlns:cx6="http://schemas.microsoft.com/office/drawing/2016/5/12/chartex" xmlns:cx7="http://schemas.microsoft.com/office/drawing/2016/5/13/chartex" xmlns:cx8="http://schemas.microsoft.com/office/drawing/2016/5/14/chartex" xmlns:mc="http://schemas.openxmlformats.org/markup-compatibility/2006" xmlns:aink="http://schemas.microsoft.com/office/drawing/2016/ink" xmlns:am3d="http://schemas.microsoft.com/office/drawing/2017/model3d" xmlns:o="urn:schemas-microsoft-com:office:office" xmlns:r="http://schemas.openxmlformats.org/officeDocument/2006/relationships" xmlns:m="http://schemas.openxmlformats.org/officeDocument/2006/math" xmlns:v="urn:schemas-microsoft-com:vml" xmlns:wp14="http://schemas.microsoft.com/office/word/2010/wordprocessingDrawing" xmlns:wp="http://schemas.openxmlformats.org/drawingml/2006/wordprocessingDrawing" xmlns:w10="urn:schemas-microsoft-com:office:word" xmlns:w="http://schemas.openxmlformats.org/wordprocessingml/2006/main" xmlns:w14="http://schemas.microsoft.com/office/word/2010/wordml" xmlns:w15="http://schemas.microsoft.com/office/word/2012/wordml" xmlns:w16cid="http://schemas.microsoft.com/office/word/2016/wordml/cid" xmlns:w16se="http://schemas.microsoft.com/office/word/2015/wordml/symex" xmlns:wpg="http://schemas.microsoft.com/office/word/2010/wordprocessingGroup" xmlns:wpi="http://schemas.microsoft.com/office/word/2010/wordprocessingInk" xmlns:wne="http://schemas.microsoft.com/office/word/2006/wordml" xmlns:wps="http://schemas.microsoft.com/office/word/2010/wordprocessingShape" mc:Ignorable="w14 w15 w16se w16cid wp14">
   <w16cid:commentId w16cid:paraId="6B2B11E8" w16cid:durableId="1DABF809"/>
+  <w16cid:commentId w16cid:paraId="4F911FE1" w16cid:durableId="1DAF03DB"/>
 </w16cid:commentsIds>
 </file>
 
@@ -1416,6 +1578,14 @@
     <w:abstractNumId w:val="1"/>
   </w:num>
 </w:numbering>
+</file>
+
+<file path=word/people.xml><?xml version="1.0" encoding="utf-8"?>
+<w15:people xmlns:wpc="http://schemas.microsoft.com/office/word/2010/wordprocessingCanvas" xmlns:cx="http://schemas.microsoft.com/office/drawing/2014/chartex" xmlns:cx1="http://schemas.microsoft.com/office/drawing/2015/9/8/chartex" xmlns:cx2="http://schemas.microsoft.com/office/drawing/2015/10/21/chartex" xmlns:cx3="http://schemas.microsoft.com/office/drawing/2016/5/9/chartex" xmlns:cx4="http://schemas.microsoft.com/office/drawing/2016/5/10/chartex" xmlns:cx5="http://schemas.microsoft.com/office/drawing/2016/5/11/chartex" xmlns:cx6="http://schemas.microsoft.com/office/drawing/2016/5/12/chartex" xmlns:cx7="http://schemas.microsoft.com/office/drawing/2016/5/13/chartex" xmlns:cx8="http://schemas.microsoft.com/office/drawing/2016/5/14/chartex" xmlns:mc="http://schemas.openxmlformats.org/markup-compatibility/2006" xmlns:aink="http://schemas.microsoft.com/office/drawing/2016/ink" xmlns:am3d="http://schemas.microsoft.com/office/drawing/2017/model3d" xmlns:o="urn:schemas-microsoft-com:office:office" xmlns:r="http://schemas.openxmlformats.org/officeDocument/2006/relationships" xmlns:m="http://schemas.openxmlformats.org/officeDocument/2006/math" xmlns:v="urn:schemas-microsoft-com:vml" xmlns:wp14="http://schemas.microsoft.com/office/word/2010/wordprocessingDrawing" xmlns:wp="http://schemas.openxmlformats.org/drawingml/2006/wordprocessingDrawing" xmlns:w10="urn:schemas-microsoft-com:office:word" xmlns:w="http://schemas.openxmlformats.org/wordprocessingml/2006/main" xmlns:w14="http://schemas.microsoft.com/office/word/2010/wordml" xmlns:w15="http://schemas.microsoft.com/office/word/2012/wordml" xmlns:w16cid="http://schemas.microsoft.com/office/word/2016/wordml/cid" xmlns:w16se="http://schemas.microsoft.com/office/word/2015/wordml/symex" xmlns:wpg="http://schemas.microsoft.com/office/word/2010/wordprocessingGroup" xmlns:wpi="http://schemas.microsoft.com/office/word/2010/wordprocessingInk" xmlns:wne="http://schemas.microsoft.com/office/word/2006/wordml" xmlns:wps="http://schemas.microsoft.com/office/word/2010/wordprocessingShape" mc:Ignorable="w14 w15 w16se w16cid wp14">
+  <w15:person w15:author="Paul Dolder (Cefas)">
+    <w15:presenceInfo w15:providerId="AD" w15:userId="S-1-5-21-48521506-2007828412-1153635105-23620"/>
+  </w15:person>
+</w15:people>
 </file>
 
 <file path=word/styles.xml><?xml version="1.0" encoding="utf-8"?>
@@ -2022,6 +2192,34 @@
       <w:szCs w:val="18"/>
     </w:rPr>
   </w:style>
+  <w:style w:type="paragraph" w:styleId="CommentSubject">
+    <w:name w:val="annotation subject"/>
+    <w:basedOn w:val="CommentText"/>
+    <w:next w:val="CommentText"/>
+    <w:link w:val="CommentSubjectChar"/>
+    <w:uiPriority w:val="99"/>
+    <w:semiHidden/>
+    <w:unhideWhenUsed/>
+    <w:rsid w:val="00792B88"/>
+    <w:rPr>
+      <w:b/>
+      <w:bCs/>
+    </w:rPr>
+  </w:style>
+  <w:style w:type="character" w:customStyle="1" w:styleId="CommentSubjectChar">
+    <w:name w:val="Comment Subject Char"/>
+    <w:basedOn w:val="CommentTextChar"/>
+    <w:link w:val="CommentSubject"/>
+    <w:uiPriority w:val="99"/>
+    <w:semiHidden/>
+    <w:rsid w:val="00792B88"/>
+    <w:rPr>
+      <w:b/>
+      <w:bCs/>
+      <w:sz w:val="20"/>
+      <w:szCs w:val="20"/>
+    </w:rPr>
+  </w:style>
 </w:styles>
 </file>
 

</xml_diff>